<commit_message>
Data FLow added to application
</commit_message>
<xml_diff>
--- a/WordFile PDF/UC4.docx
+++ b/WordFile PDF/UC4.docx
@@ -1640,109 +1640,11 @@
                         <wps:bodyPr/>
                       </wps:wsp>
                       <wps:wsp>
-                        <wps:cNvPr id="102" name="Shape 102"/>
-                        <wps:cNvSpPr/>
-                        <wps:spPr>
-                          <a:xfrm>
-                            <a:off x="4888958" y="1402071"/>
-                            <a:ext cx="85344" cy="42672"/>
-                          </a:xfrm>
-                          <a:custGeom>
-                            <a:avLst/>
-                            <a:gdLst/>
-                            <a:ahLst/>
-                            <a:cxnLst/>
-                            <a:rect l="0" t="0" r="0" b="0"/>
-                            <a:pathLst>
-                              <a:path w="85344" h="42672">
-                                <a:moveTo>
-                                  <a:pt x="0" y="42672"/>
-                                </a:moveTo>
-                                <a:lnTo>
-                                  <a:pt x="42672" y="0"/>
-                                </a:lnTo>
-                                <a:lnTo>
-                                  <a:pt x="85344" y="42672"/>
-                                </a:lnTo>
-                                <a:close/>
-                              </a:path>
-                            </a:pathLst>
-                          </a:custGeom>
-                          <a:ln w="0" cap="flat">
-                            <a:miter lim="127000"/>
-                          </a:ln>
-                        </wps:spPr>
-                        <wps:style>
-                          <a:lnRef idx="0">
-                            <a:srgbClr val="000000">
-                              <a:alpha val="0"/>
-                            </a:srgbClr>
-                          </a:lnRef>
-                          <a:fillRef idx="1">
-                            <a:srgbClr val="000000"/>
-                          </a:fillRef>
-                          <a:effectRef idx="0">
-                            <a:scrgbClr r="0" g="0" b="0"/>
-                          </a:effectRef>
-                          <a:fontRef idx="none"/>
-                        </wps:style>
-                        <wps:bodyPr/>
-                      </wps:wsp>
-                      <wps:wsp>
-                        <wps:cNvPr id="103" name="Shape 103"/>
-                        <wps:cNvSpPr/>
-                        <wps:spPr>
-                          <a:xfrm>
-                            <a:off x="4888958" y="1359399"/>
-                            <a:ext cx="85344" cy="42672"/>
-                          </a:xfrm>
-                          <a:custGeom>
-                            <a:avLst/>
-                            <a:gdLst/>
-                            <a:ahLst/>
-                            <a:cxnLst/>
-                            <a:rect l="0" t="0" r="0" b="0"/>
-                            <a:pathLst>
-                              <a:path w="85344" h="42672">
-                                <a:moveTo>
-                                  <a:pt x="85344" y="0"/>
-                                </a:moveTo>
-                                <a:lnTo>
-                                  <a:pt x="42672" y="42672"/>
-                                </a:lnTo>
-                                <a:lnTo>
-                                  <a:pt x="0" y="0"/>
-                                </a:lnTo>
-                                <a:close/>
-                              </a:path>
-                            </a:pathLst>
-                          </a:custGeom>
-                          <a:ln w="0" cap="flat">
-                            <a:miter lim="127000"/>
-                          </a:ln>
-                        </wps:spPr>
-                        <wps:style>
-                          <a:lnRef idx="0">
-                            <a:srgbClr val="000000">
-                              <a:alpha val="0"/>
-                            </a:srgbClr>
-                          </a:lnRef>
-                          <a:fillRef idx="1">
-                            <a:srgbClr val="000000"/>
-                          </a:fillRef>
-                          <a:effectRef idx="0">
-                            <a:scrgbClr r="0" g="0" b="0"/>
-                          </a:effectRef>
-                          <a:fontRef idx="none"/>
-                        </wps:style>
-                        <wps:bodyPr/>
-                      </wps:wsp>
-                      <wps:wsp>
                         <wps:cNvPr id="105" name="Shape 105"/>
                         <wps:cNvSpPr/>
                         <wps:spPr>
                           <a:xfrm>
-                            <a:off x="4888958" y="1359399"/>
+                            <a:off x="4888959" y="1359402"/>
                             <a:ext cx="85344" cy="85343"/>
                           </a:xfrm>
                           <a:custGeom>
@@ -3483,16 +3385,7 @@
                                   <w:sz w:val="14"/>
                                   <w:szCs w:val="14"/>
                                 </w:rPr>
-                                <w:t>D</w:t>
-                              </w:r>
-                              <w:r>
-                                <w:rPr>
-                                  <w:rFonts w:ascii="Consolas" w:eastAsia="Courier New" w:hAnsi="Consolas" w:cs="Consolas"/>
-                                  <w:w w:val="79"/>
-                                  <w:sz w:val="14"/>
-                                  <w:szCs w:val="14"/>
-                                </w:rPr>
-                                <w:t>elivery</w:t>
+                                <w:t>Delivery</w:t>
                               </w:r>
                               <w:proofErr w:type="spellEnd"/>
                               <w:r>
@@ -5314,7 +5207,7 @@
           </mc:Choice>
           <mc:Fallback>
             <w:pict>
-              <v:group id="Group 823" o:spid="_x0000_s1026" style="width:558.1pt;height:143.75pt;mso-position-horizontal-relative:char;mso-position-vertical-relative:line" coordorigin="-49,-670" coordsize="70879,18254" o:gfxdata="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">
+              <v:group id="Group 823" o:spid="_x0000_s1026" style="width:558.1pt;height:143.75pt;mso-position-horizontal-relative:char;mso-position-vertical-relative:line" coordorigin="-49,-670" coordsize="70879,18254" o:gfxdata="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">
                 <v:shapetype id="_x0000_t75" coordsize="21600,21600" o:spt="75" o:preferrelative="t" path="m@4@5l@4@11@9@11@9@5xe" filled="f" stroked="f">
                   <v:stroke joinstyle="miter"/>
                   <v:formulas>
@@ -5709,30 +5602,22 @@
                   <v:stroke miterlimit="1" joinstyle="miter"/>
                   <v:path arrowok="t" textboxrect="0,0,170686,170687"/>
                 </v:shape>
-                <v:shape id="Shape 102" o:spid="_x0000_s1059" style="position:absolute;left:48889;top:14020;width:854;height:427;visibility:visible;mso-wrap-style:square;v-text-anchor:top" coordsize="85344,42672" o:gfxdata="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" path="m,42672l42672,,85344,42672,,42672xe" fillcolor="black" stroked="f" strokeweight="0">
-                  <v:stroke miterlimit="83231f" joinstyle="miter"/>
-                  <v:path arrowok="t" textboxrect="0,0,85344,42672"/>
-                </v:shape>
-                <v:shape id="Shape 103" o:spid="_x0000_s1060" style="position:absolute;left:48889;top:13593;width:854;height:427;visibility:visible;mso-wrap-style:square;v-text-anchor:top" coordsize="85344,42672" o:gfxdata="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" path="m85344,l42672,42672,,,85344,xe" fillcolor="black" stroked="f" strokeweight="0">
-                  <v:stroke miterlimit="83231f" joinstyle="miter"/>
-                  <v:path arrowok="t" textboxrect="0,0,85344,42672"/>
-                </v:shape>
-                <v:shape id="Shape 105" o:spid="_x0000_s1061" style="position:absolute;left:48889;top:13593;width:854;height:854;visibility:visible;mso-wrap-style:square;v-text-anchor:top" coordsize="85344,85343" o:gfxdata="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" path="m,l85344,85343e" filled="f" strokeweight="2.4pt">
+                <v:shape id="Shape 105" o:spid="_x0000_s1059" style="position:absolute;left:48889;top:13594;width:854;height:853;visibility:visible;mso-wrap-style:square;v-text-anchor:top" coordsize="85344,85343" o:gfxdata="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" path="m,l85344,85343e" filled="f" strokeweight="2.4pt">
                   <v:stroke miterlimit="1" joinstyle="miter"/>
                   <v:path arrowok="t" textboxrect="0,0,85344,85343"/>
                 </v:shape>
-                <v:shape id="Shape 106" o:spid="_x0000_s1062" style="position:absolute;left:48889;top:13593;width:854;height:854;visibility:visible;mso-wrap-style:square;v-text-anchor:top" coordsize="85344,85343" o:gfxdata="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" path="m,85343l85344,e" filled="f" strokeweight="2.4pt">
+                <v:shape id="Shape 106" o:spid="_x0000_s1060" style="position:absolute;left:48889;top:13593;width:854;height:854;visibility:visible;mso-wrap-style:square;v-text-anchor:top" coordsize="85344,85343" o:gfxdata="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" path="m,85343l85344,e" filled="f" strokeweight="2.4pt">
                   <v:stroke miterlimit="1" joinstyle="miter"/>
                   <v:path arrowok="t" textboxrect="0,0,85344,85343"/>
                 </v:shape>
-                <v:shape id="Picture 880" o:spid="_x0000_s1063" type="#_x0000_t75" style="position:absolute;left:47987;top:2403;width:6157;height:4938;visibility:visible;mso-wrap-style:square" o:gfxdata="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">
+                <v:shape id="Picture 880" o:spid="_x0000_s1061" type="#_x0000_t75" style="position:absolute;left:47987;top:2403;width:6157;height:4938;visibility:visible;mso-wrap-style:square" o:gfxdata="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">
                   <v:imagedata r:id="rId22" o:title=""/>
                 </v:shape>
-                <v:shape id="Shape 110" o:spid="_x0000_s1064" style="position:absolute;left:48036;top:2438;width:6096;height:4877;visibility:visible;mso-wrap-style:square;v-text-anchor:top" coordsize="609595,487677" o:gfxdata="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" path="m,60960l,426717v,33667,27293,60960,60960,60960l548636,487677v33667,,60959,-27293,60959,-60960l609595,60960c609595,27293,582303,,548636,l60960,c27293,,,27293,,60960xe" filled="f" strokeweight=".48pt">
+                <v:shape id="Shape 110" o:spid="_x0000_s1062" style="position:absolute;left:48036;top:2438;width:6096;height:4877;visibility:visible;mso-wrap-style:square;v-text-anchor:top" coordsize="609595,487677" o:gfxdata="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" path="m,60960l,426717v,33667,27293,60960,60960,60960l548636,487677v33667,,60959,-27293,60959,-60960l609595,60960c609595,27293,582303,,548636,l60960,c27293,,,27293,,60960xe" filled="f" strokeweight=".48pt">
                   <v:stroke miterlimit="1" joinstyle="miter"/>
                   <v:path arrowok="t" textboxrect="0,0,609595,487677"/>
                 </v:shape>
-                <v:rect id="Rectangle 112" o:spid="_x0000_s1065" style="position:absolute;left:49011;top:3676;width:4769;height:3120;visibility:visible;mso-wrap-style:square;v-text-anchor:top" o:gfxdata="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" filled="f" stroked="f">
+                <v:rect id="Rectangle 112" o:spid="_x0000_s1063" style="position:absolute;left:49011;top:3676;width:4769;height:3120;visibility:visible;mso-wrap-style:square;v-text-anchor:top" o:gfxdata="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" filled="f" stroked="f">
                   <v:textbox inset="0,0,0,0">
                     <w:txbxContent>
                       <w:p>
@@ -5768,33 +5653,33 @@
                     </w:txbxContent>
                   </v:textbox>
                 </v:rect>
-                <v:shape id="Picture 882" o:spid="_x0000_s1066" type="#_x0000_t75" style="position:absolute;left:61225;top:3988;width:1768;height:1768;visibility:visible;mso-wrap-style:square" o:gfxdata="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">
+                <v:shape id="Picture 882" o:spid="_x0000_s1064" type="#_x0000_t75" style="position:absolute;left:61225;top:3988;width:1768;height:1768;visibility:visible;mso-wrap-style:square" o:gfxdata="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">
                   <v:imagedata r:id="rId21" o:title=""/>
                 </v:shape>
-                <v:shape id="Shape 118" o:spid="_x0000_s1067" style="position:absolute;left:61264;top:4023;width:1707;height:1707;visibility:visible;mso-wrap-style:square;v-text-anchor:top" coordsize="170686,170687" o:gfxdata="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" path="m170686,85343v,47134,-38209,85344,-85342,85344c38209,170687,,132477,,85343,,38209,38209,,85344,v47133,,85342,38209,85342,85343xe" filled="f" strokeweight="1.44pt">
+                <v:shape id="Shape 118" o:spid="_x0000_s1065" style="position:absolute;left:61264;top:4023;width:1707;height:1707;visibility:visible;mso-wrap-style:square;v-text-anchor:top" coordsize="170686,170687" o:gfxdata="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" path="m170686,85343v,47134,-38209,85344,-85342,85344c38209,170687,,132477,,85343,,38209,38209,,85344,v47133,,85342,38209,85342,85343xe" filled="f" strokeweight="1.44pt">
                   <v:stroke miterlimit="1" joinstyle="miter"/>
                   <v:path arrowok="t" textboxrect="0,0,170686,170687"/>
                 </v:shape>
-                <v:shape id="Shape 122" o:spid="_x0000_s1068" style="position:absolute;left:52912;top:10058;width:3048;height:4023;visibility:visible;mso-wrap-style:square;v-text-anchor:top" coordsize="304798,402333" o:gfxdata="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" path="m304798,402333l,402333,,,304798,e" filled="f" strokeweight=".48pt">
+                <v:shape id="Shape 122" o:spid="_x0000_s1066" style="position:absolute;left:52912;top:10058;width:3048;height:4023;visibility:visible;mso-wrap-style:square;v-text-anchor:top" coordsize="304798,402333" o:gfxdata="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" path="m304798,402333l,402333,,,304798,e" filled="f" strokeweight=".48pt">
                   <v:stroke miterlimit="1" joinstyle="miter"/>
                   <v:path arrowok="t" textboxrect="0,0,304798,402333"/>
                 </v:shape>
-                <v:shape id="Shape 931" o:spid="_x0000_s1069" style="position:absolute;left:55960;top:10667;width:610;height:3414;visibility:visible;mso-wrap-style:square;v-text-anchor:top" coordsize="60960,341374" o:gfxdata="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" path="m,l60960,r,341374l,341374,,e" stroked="f" strokeweight="0">
+                <v:shape id="Shape 931" o:spid="_x0000_s1067" style="position:absolute;left:55960;top:10667;width:610;height:3414;visibility:visible;mso-wrap-style:square;v-text-anchor:top" coordsize="60960,341374" o:gfxdata="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" path="m,l60960,r,341374l,341374,,e" stroked="f" strokeweight="0">
                   <v:stroke miterlimit="83231f" joinstyle="miter"/>
                   <v:path arrowok="t" textboxrect="0,0,60960,341374"/>
                 </v:shape>
-                <v:shape id="Shape 126" o:spid="_x0000_s1070" style="position:absolute;left:55960;top:10667;width:610;height:3414;visibility:visible;mso-wrap-style:square;v-text-anchor:top" coordsize="60960,341374" o:gfxdata="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" path="m,341374r60960,l60960,,,e" filled="f" strokeweight=".48pt">
+                <v:shape id="Shape 126" o:spid="_x0000_s1068" style="position:absolute;left:55960;top:10667;width:610;height:3414;visibility:visible;mso-wrap-style:square;v-text-anchor:top" coordsize="60960,341374" o:gfxdata="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" path="m,341374r60960,l60960,,,e" filled="f" strokeweight=".48pt">
                   <v:stroke miterlimit="1" joinstyle="miter"/>
                   <v:path arrowok="t" textboxrect="0,0,60960,341374"/>
                 </v:shape>
-                <v:shape id="Picture 881" o:spid="_x0000_s1071" type="#_x0000_t75" style="position:absolute;left:55922;top:10023;width:670;height:671;visibility:visible;mso-wrap-style:square" o:gfxdata="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">
+                <v:shape id="Picture 881" o:spid="_x0000_s1069" type="#_x0000_t75" style="position:absolute;left:55922;top:10023;width:670;height:671;visibility:visible;mso-wrap-style:square" o:gfxdata="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">
                   <v:imagedata r:id="rId23" o:title=""/>
                 </v:shape>
-                <v:shape id="Shape 130" o:spid="_x0000_s1072" style="position:absolute;left:55960;top:10058;width:610;height:609;visibility:visible;mso-wrap-style:square;v-text-anchor:top" coordsize="60960,60960" o:gfxdata="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" path="m60960,60960l,,,60960r60960,e" filled="f" strokeweight=".48pt">
+                <v:shape id="Shape 130" o:spid="_x0000_s1070" style="position:absolute;left:55960;top:10058;width:610;height:609;visibility:visible;mso-wrap-style:square;v-text-anchor:top" coordsize="60960,60960" o:gfxdata="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" path="m60960,60960l,,,60960r60960,e" filled="f" strokeweight=".48pt">
                   <v:stroke miterlimit="1" joinstyle="miter"/>
                   <v:path arrowok="t" textboxrect="0,0,60960,60960"/>
                 </v:shape>
-                <v:rect id="Rectangle 132" o:spid="_x0000_s1073" style="position:absolute;left:52912;top:11162;width:3896;height:3712;visibility:visible;mso-wrap-style:square;v-text-anchor:top" o:gfxdata="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" filled="f" stroked="f">
+                <v:rect id="Rectangle 132" o:spid="_x0000_s1071" style="position:absolute;left:52912;top:11162;width:3896;height:3712;visibility:visible;mso-wrap-style:square;v-text-anchor:top" o:gfxdata="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" filled="f" stroked="f">
                   <v:textbox inset="0,0,0,0">
                     <w:txbxContent>
                       <w:p>
@@ -5819,11 +5704,11 @@
                     </w:txbxContent>
                   </v:textbox>
                 </v:rect>
-                <v:shape id="Shape 136" o:spid="_x0000_s1074" style="position:absolute;left:63215;top:-670;width:1801;height:4693;visibility:visible;mso-wrap-style:square;v-text-anchor:top" coordsize="115823,298702" o:gfxdata="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" path="m115823,l,,,298702r115823,e" filled="f" strokeweight=".48pt">
+                <v:shape id="Shape 136" o:spid="_x0000_s1072" style="position:absolute;left:63215;top:-670;width:1801;height:4693;visibility:visible;mso-wrap-style:square;v-text-anchor:top" coordsize="115823,298702" o:gfxdata="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" path="m115823,l,,,298702r115823,e" filled="f" strokeweight=".48pt">
                   <v:stroke miterlimit="1" joinstyle="miter"/>
                   <v:path arrowok="t" textboxrect="0,0,115823,298702"/>
                 </v:shape>
-                <v:rect id="Rectangle 138" o:spid="_x0000_s1075" style="position:absolute;left:63624;top:-355;width:7206;height:4925;visibility:visible;mso-wrap-style:square;v-text-anchor:top" o:gfxdata="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" filled="f" stroked="f">
+                <v:rect id="Rectangle 138" o:spid="_x0000_s1073" style="position:absolute;left:63624;top:-355;width:7206;height:4925;visibility:visible;mso-wrap-style:square;v-text-anchor:top" o:gfxdata="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" filled="f" stroked="f">
                   <v:textbox inset="0,0,0,0">
                     <w:txbxContent>
                       <w:p>
@@ -5925,80 +5810,80 @@
                     </w:txbxContent>
                   </v:textbox>
                 </v:rect>
-                <v:shape id="Shape 144" o:spid="_x0000_s1076" style="position:absolute;left:1428;top:4605;width:2229;height:3441;visibility:visible;mso-wrap-style:square;v-text-anchor:top" coordsize="222941,344111" o:gfxdata="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" path="m,344111l222941,e" filled="f" strokeweight=".96pt">
+                <v:shape id="Shape 144" o:spid="_x0000_s1074" style="position:absolute;left:1428;top:4605;width:2229;height:3441;visibility:visible;mso-wrap-style:square;v-text-anchor:top" coordsize="222941,344111" o:gfxdata="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" path="m,344111l222941,e" filled="f" strokeweight=".96pt">
                   <v:stroke miterlimit="1" joinstyle="miter"/>
                   <v:path arrowok="t" textboxrect="0,0,222941,344111"/>
                 </v:shape>
-                <v:shape id="Shape 147" o:spid="_x0000_s1077" style="position:absolute;left:4846;top:8534;width:914;height:609;visibility:visible;mso-wrap-style:square;v-text-anchor:top" coordsize="91439,60960" o:gfxdata="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" path="m,l91439,30480,,60960,,xe" fillcolor="black" stroked="f" strokeweight="0">
+                <v:shape id="Shape 147" o:spid="_x0000_s1075" style="position:absolute;left:4846;top:8534;width:914;height:609;visibility:visible;mso-wrap-style:square;v-text-anchor:top" coordsize="91439,60960" o:gfxdata="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" path="m,l91439,30480,,60960,,xe" fillcolor="black" stroked="f" strokeweight="0">
                   <v:stroke miterlimit="83231f" joinstyle="miter"/>
                   <v:path arrowok="t" textboxrect="0,0,91439,60960"/>
                 </v:shape>
-                <v:shape id="Shape 148" o:spid="_x0000_s1078" style="position:absolute;left:4846;top:8534;width:914;height:609;visibility:visible;mso-wrap-style:square;v-text-anchor:top" coordsize="91439,60960" o:gfxdata="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" path="m,l91439,30480,,60960,,xe" filled="f" strokecolor="white" strokeweight="2.4pt">
+                <v:shape id="Shape 148" o:spid="_x0000_s1076" style="position:absolute;left:4846;top:8534;width:914;height:609;visibility:visible;mso-wrap-style:square;v-text-anchor:top" coordsize="91439,60960" o:gfxdata="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" path="m,l91439,30480,,60960,,xe" filled="f" strokecolor="white" strokeweight="2.4pt">
                   <v:stroke opacity="46003f"/>
                   <v:path arrowok="t" textboxrect="0,0,91439,60960"/>
                 </v:shape>
-                <v:shape id="Shape 150" o:spid="_x0000_s1079" style="position:absolute;left:1859;top:8839;width:3901;height:0;visibility:visible;mso-wrap-style:square;v-text-anchor:top" coordsize="390141,0" o:gfxdata="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" path="m,l390141,e" filled="f" strokeweight=".96pt">
+                <v:shape id="Shape 150" o:spid="_x0000_s1077" style="position:absolute;left:1859;top:8839;width:3901;height:0;visibility:visible;mso-wrap-style:square;v-text-anchor:top" coordsize="390141,0" o:gfxdata="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" path="m,l390141,e" filled="f" strokeweight=".96pt">
                   <v:stroke endcap="round"/>
                   <v:path arrowok="t" textboxrect="0,0,390141,0"/>
                 </v:shape>
-                <v:shape id="Shape 151" o:spid="_x0000_s1080" style="position:absolute;left:4846;top:8534;width:914;height:609;visibility:visible;mso-wrap-style:square;v-text-anchor:top" coordsize="91439,60960" o:gfxdata="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" path="m,l91439,30480,,60960,,xe" fillcolor="black" stroked="f" strokeweight="0">
+                <v:shape id="Shape 151" o:spid="_x0000_s1078" style="position:absolute;left:4846;top:8534;width:914;height:609;visibility:visible;mso-wrap-style:square;v-text-anchor:top" coordsize="91439,60960" o:gfxdata="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" path="m,l91439,30480,,60960,,xe" fillcolor="black" stroked="f" strokeweight="0">
                   <v:stroke miterlimit="83231f" joinstyle="miter"/>
                   <v:path arrowok="t" textboxrect="0,0,91439,60960"/>
                 </v:shape>
-                <v:shape id="Shape 152" o:spid="_x0000_s1081" style="position:absolute;left:4846;top:8534;width:914;height:609;visibility:visible;mso-wrap-style:square;v-text-anchor:top" coordsize="91439,60960" o:gfxdata="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" path="m,l91439,30480,,60960,,xe" filled="f" strokeweight=".96pt">
+                <v:shape id="Shape 152" o:spid="_x0000_s1079" style="position:absolute;left:4846;top:8534;width:914;height:609;visibility:visible;mso-wrap-style:square;v-text-anchor:top" coordsize="91439,60960" o:gfxdata="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" path="m,l91439,30480,,60960,,xe" filled="f" strokeweight=".96pt">
                   <v:path arrowok="t" textboxrect="0,0,91439,60960"/>
                 </v:shape>
-                <v:shape id="Shape 154" o:spid="_x0000_s1082" style="position:absolute;left:3396;top:9539;width:2675;height:2957;visibility:visible;mso-wrap-style:square;v-text-anchor:top" coordsize="267533,295691" o:gfxdata="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" path="m267533,l,295691e" filled="f" strokeweight=".96pt">
+                <v:shape id="Shape 154" o:spid="_x0000_s1080" style="position:absolute;left:3396;top:9539;width:2675;height:2957;visibility:visible;mso-wrap-style:square;v-text-anchor:top" coordsize="267533,295691" o:gfxdata="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" path="m267533,l,295691e" filled="f" strokeweight=".96pt">
                   <v:stroke miterlimit="1" joinstyle="miter"/>
                   <v:path arrowok="t" textboxrect="0,0,267533,295691"/>
                 </v:shape>
-                <v:shape id="Shape 156" o:spid="_x0000_s1083" style="position:absolute;left:25328;top:8849;width:4851;height:16;visibility:visible;mso-wrap-style:square;v-text-anchor:top" coordsize="485043,1609" o:gfxdata="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" path="m,l485043,1609e" filled="f" strokecolor="white" strokeweight="2.4pt">
+                <v:shape id="Shape 156" o:spid="_x0000_s1081" style="position:absolute;left:25328;top:8849;width:4851;height:16;visibility:visible;mso-wrap-style:square;v-text-anchor:top" coordsize="485043,1609" o:gfxdata="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" path="m,l485043,1609e" filled="f" strokecolor="white" strokeweight="2.4pt">
                   <v:stroke opacity="46003f"/>
                   <v:path arrowok="t" textboxrect="0,0,485043,1609"/>
                 </v:shape>
-                <v:shape id="Shape 158" o:spid="_x0000_s1084" style="position:absolute;left:29263;top:8557;width:916;height:610;visibility:visible;mso-wrap-style:square;v-text-anchor:top" coordsize="91540,60959" o:gfxdata="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" path="m202,l91540,30783,,60959,101,30445,202,xe" fillcolor="black" stroked="f" strokeweight="0">
+                <v:shape id="Shape 158" o:spid="_x0000_s1082" style="position:absolute;left:29263;top:8557;width:916;height:610;visibility:visible;mso-wrap-style:square;v-text-anchor:top" coordsize="91540,60959" o:gfxdata="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" path="m202,l91540,30783,,60959,101,30445,202,xe" fillcolor="black" stroked="f" strokeweight="0">
                   <v:stroke miterlimit="83231f" joinstyle="miter"/>
                   <v:path arrowok="t" textboxrect="0,0,91540,60959"/>
                 </v:shape>
-                <v:shape id="Shape 160" o:spid="_x0000_s1085" style="position:absolute;left:29263;top:8557;width:916;height:610;visibility:visible;mso-wrap-style:square;v-text-anchor:top" coordsize="91540,60959" o:gfxdata="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" path="m202,l91540,30783,,60959,202,xe" filled="f" strokecolor="white" strokeweight="2.4pt">
+                <v:shape id="Shape 160" o:spid="_x0000_s1083" style="position:absolute;left:29263;top:8557;width:916;height:610;visibility:visible;mso-wrap-style:square;v-text-anchor:top" coordsize="91540,60959" o:gfxdata="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" path="m202,l91540,30783,,60959,202,xe" filled="f" strokecolor="white" strokeweight="2.4pt">
                   <v:stroke opacity="46003f"/>
                   <v:path arrowok="t" textboxrect="0,0,91540,60959"/>
                 </v:shape>
-                <v:shape id="Shape 162" o:spid="_x0000_s1086" style="position:absolute;left:25328;top:8849;width:4851;height:16;visibility:visible;mso-wrap-style:square;v-text-anchor:top" coordsize="485043,1609" o:gfxdata="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" path="m,l485043,1609e" filled="f" strokeweight=".96pt">
+                <v:shape id="Shape 162" o:spid="_x0000_s1084" style="position:absolute;left:25328;top:8849;width:4851;height:16;visibility:visible;mso-wrap-style:square;v-text-anchor:top" coordsize="485043,1609" o:gfxdata="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" path="m,l485043,1609e" filled="f" strokeweight=".96pt">
                   <v:stroke endcap="round"/>
                   <v:path arrowok="t" textboxrect="0,0,485043,1609"/>
                 </v:shape>
-                <v:shape id="Shape 164" o:spid="_x0000_s1087" style="position:absolute;left:29263;top:8557;width:916;height:610;visibility:visible;mso-wrap-style:square;v-text-anchor:top" coordsize="91540,60959" o:gfxdata="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" path="m202,l91540,30783,,60959,101,30451,202,xe" fillcolor="black" stroked="f" strokeweight="0">
+                <v:shape id="Shape 164" o:spid="_x0000_s1085" style="position:absolute;left:29263;top:8557;width:916;height:610;visibility:visible;mso-wrap-style:square;v-text-anchor:top" coordsize="91540,60959" o:gfxdata="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" path="m202,l91540,30783,,60959,101,30451,202,xe" fillcolor="black" stroked="f" strokeweight="0">
                   <v:stroke miterlimit="83231f" joinstyle="miter"/>
                   <v:path arrowok="t" textboxrect="0,0,91540,60959"/>
                 </v:shape>
-                <v:shape id="Shape 166" o:spid="_x0000_s1088" style="position:absolute;left:29263;top:8557;width:916;height:610;visibility:visible;mso-wrap-style:square;v-text-anchor:top" coordsize="91540,60959" o:gfxdata="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" path="m202,l91540,30783,,60959,202,xe" filled="f" strokeweight=".96pt">
+                <v:shape id="Shape 166" o:spid="_x0000_s1086" style="position:absolute;left:29263;top:8557;width:916;height:610;visibility:visible;mso-wrap-style:square;v-text-anchor:top" coordsize="91540,60959" o:gfxdata="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" path="m202,l91540,30783,,60959,202,xe" filled="f" strokeweight=".96pt">
                   <v:path arrowok="t" textboxrect="0,0,91540,60959"/>
                 </v:shape>
-                <v:shape id="Shape 168" o:spid="_x0000_s1089" style="position:absolute;left:31424;top:4876;width:7742;height:2743;visibility:visible;mso-wrap-style:square;v-text-anchor:top" coordsize="774187,274318" o:gfxdata="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" path="m,274318l,,774187,e" filled="f" strokecolor="white" strokeweight="2.4pt">
+                <v:shape id="Shape 168" o:spid="_x0000_s1087" style="position:absolute;left:31424;top:4876;width:7742;height:2743;visibility:visible;mso-wrap-style:square;v-text-anchor:top" coordsize="774187,274318" o:gfxdata="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" path="m,274318l,,774187,e" filled="f" strokecolor="white" strokeweight="2.4pt">
                   <v:stroke opacity="46003f"/>
                   <v:path arrowok="t" textboxrect="0,0,774187,274318"/>
                 </v:shape>
-                <v:shape id="Shape 169" o:spid="_x0000_s1090" style="position:absolute;left:38252;top:4571;width:914;height:610;visibility:visible;mso-wrap-style:square;v-text-anchor:top" coordsize="91439,60960" o:gfxdata="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" path="m,l91439,30480,,60960,,xe" fillcolor="black" stroked="f" strokeweight="0">
+                <v:shape id="Shape 169" o:spid="_x0000_s1088" style="position:absolute;left:38252;top:4571;width:914;height:610;visibility:visible;mso-wrap-style:square;v-text-anchor:top" coordsize="91439,60960" o:gfxdata="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" path="m,l91439,30480,,60960,,xe" fillcolor="black" stroked="f" strokeweight="0">
                   <v:stroke miterlimit="83231f" joinstyle="miter"/>
                   <v:path arrowok="t" textboxrect="0,0,91439,60960"/>
                 </v:shape>
-                <v:shape id="Shape 170" o:spid="_x0000_s1091" style="position:absolute;left:38252;top:4571;width:914;height:610;visibility:visible;mso-wrap-style:square;v-text-anchor:top" coordsize="91439,60960" o:gfxdata="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" path="m,l91439,30480,,60960,,xe" filled="f" strokecolor="white" strokeweight="2.4pt">
+                <v:shape id="Shape 170" o:spid="_x0000_s1089" style="position:absolute;left:38252;top:4571;width:914;height:610;visibility:visible;mso-wrap-style:square;v-text-anchor:top" coordsize="91439,60960" o:gfxdata="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" path="m,l91439,30480,,60960,,xe" filled="f" strokecolor="white" strokeweight="2.4pt">
                   <v:stroke opacity="46003f"/>
                   <v:path arrowok="t" textboxrect="0,0,91439,60960"/>
                 </v:shape>
-                <v:shape id="Shape 172" o:spid="_x0000_s1092" style="position:absolute;left:31424;top:4876;width:7742;height:2743;visibility:visible;mso-wrap-style:square;v-text-anchor:top" coordsize="774187,274318" o:gfxdata="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" path="m,274318l,,774187,e" filled="f" strokeweight=".96pt">
+                <v:shape id="Shape 172" o:spid="_x0000_s1090" style="position:absolute;left:31424;top:4876;width:7742;height:2743;visibility:visible;mso-wrap-style:square;v-text-anchor:top" coordsize="774187,274318" o:gfxdata="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" path="m,274318l,,774187,e" filled="f" strokeweight=".96pt">
                   <v:stroke endcap="round"/>
                   <v:path arrowok="t" textboxrect="0,0,774187,274318"/>
                 </v:shape>
-                <v:shape id="Shape 173" o:spid="_x0000_s1093" style="position:absolute;left:38252;top:4571;width:914;height:610;visibility:visible;mso-wrap-style:square;v-text-anchor:top" coordsize="91439,60960" o:gfxdata="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" path="m,l91439,30480,,60960,,xe" fillcolor="black" stroked="f" strokeweight="0">
+                <v:shape id="Shape 173" o:spid="_x0000_s1091" style="position:absolute;left:38252;top:4571;width:914;height:610;visibility:visible;mso-wrap-style:square;v-text-anchor:top" coordsize="91439,60960" o:gfxdata="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" path="m,l91439,30480,,60960,,xe" fillcolor="black" stroked="f" strokeweight="0">
                   <v:stroke miterlimit="83231f" joinstyle="miter"/>
                   <v:path arrowok="t" textboxrect="0,0,91439,60960"/>
                 </v:shape>
-                <v:shape id="Shape 174" o:spid="_x0000_s1094" style="position:absolute;left:38252;top:4571;width:914;height:610;visibility:visible;mso-wrap-style:square;v-text-anchor:top" coordsize="91439,60960" o:gfxdata="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" path="m,l91439,30480,,60960,,xe" filled="f" strokeweight=".96pt">
+                <v:shape id="Shape 174" o:spid="_x0000_s1092" style="position:absolute;left:38252;top:4571;width:914;height:610;visibility:visible;mso-wrap-style:square;v-text-anchor:top" coordsize="91439,60960" o:gfxdata="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" path="m,l91439,30480,,60960,,xe" filled="f" strokeweight=".96pt">
                   <v:path arrowok="t" textboxrect="0,0,91439,60960"/>
                 </v:shape>
-                <v:rect id="Rectangle 176" o:spid="_x0000_s1095" style="position:absolute;left:28028;top:5766;width:13228;height:1030;visibility:visible;mso-wrap-style:square;v-text-anchor:top" o:gfxdata="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" filled="f" stroked="f">
+                <v:rect id="Rectangle 176" o:spid="_x0000_s1093" style="position:absolute;left:28028;top:5766;width:13228;height:1030;visibility:visible;mso-wrap-style:square;v-text-anchor:top" o:gfxdata="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" filled="f" stroked="f">
                   <v:textbox inset="0,0,0,0">
                     <w:txbxContent>
                       <w:p>
@@ -6018,16 +5903,7 @@
                             <w:sz w:val="14"/>
                             <w:szCs w:val="14"/>
                           </w:rPr>
-                          <w:t>D</w:t>
-                        </w:r>
-                        <w:r>
-                          <w:rPr>
-                            <w:rFonts w:ascii="Consolas" w:eastAsia="Courier New" w:hAnsi="Consolas" w:cs="Consolas"/>
-                            <w:w w:val="79"/>
-                            <w:sz w:val="14"/>
-                            <w:szCs w:val="14"/>
-                          </w:rPr>
-                          <w:t>elivery</w:t>
+                          <w:t>Delivery</w:t>
                         </w:r>
                         <w:proofErr w:type="spellEnd"/>
                         <w:r>
@@ -6085,30 +5961,30 @@
                     </w:txbxContent>
                   </v:textbox>
                 </v:rect>
-                <v:shape id="Shape 178" o:spid="_x0000_s1096" style="position:absolute;left:31424;top:10058;width:7742;height:3962;visibility:visible;mso-wrap-style:square;v-text-anchor:top" coordsize="774187,396237" o:gfxdata="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" path="m,l,396237r774187,e" filled="f" strokecolor="white" strokeweight="2.4pt">
+                <v:shape id="Shape 178" o:spid="_x0000_s1094" style="position:absolute;left:31424;top:10058;width:7742;height:3962;visibility:visible;mso-wrap-style:square;v-text-anchor:top" coordsize="774187,396237" o:gfxdata="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" path="m,l,396237r774187,e" filled="f" strokecolor="white" strokeweight="2.4pt">
                   <v:stroke opacity="46003f"/>
                   <v:path arrowok="t" textboxrect="0,0,774187,396237"/>
                 </v:shape>
-                <v:shape id="Shape 179" o:spid="_x0000_s1097" style="position:absolute;left:38252;top:13715;width:914;height:610;visibility:visible;mso-wrap-style:square;v-text-anchor:top" coordsize="91439,60960" o:gfxdata="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" path="m,l91439,30480,,60960,,xe" fillcolor="black" stroked="f" strokeweight="0">
+                <v:shape id="Shape 179" o:spid="_x0000_s1095" style="position:absolute;left:38252;top:13715;width:914;height:610;visibility:visible;mso-wrap-style:square;v-text-anchor:top" coordsize="91439,60960" o:gfxdata="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" path="m,l91439,30480,,60960,,xe" fillcolor="black" stroked="f" strokeweight="0">
                   <v:stroke miterlimit="83231f" joinstyle="miter"/>
                   <v:path arrowok="t" textboxrect="0,0,91439,60960"/>
                 </v:shape>
-                <v:shape id="Shape 180" o:spid="_x0000_s1098" style="position:absolute;left:38252;top:13715;width:914;height:610;visibility:visible;mso-wrap-style:square;v-text-anchor:top" coordsize="91439,60960" o:gfxdata="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" path="m,l91439,30480,,60960,,xe" filled="f" strokecolor="white" strokeweight="2.4pt">
+                <v:shape id="Shape 180" o:spid="_x0000_s1096" style="position:absolute;left:38252;top:13715;width:914;height:610;visibility:visible;mso-wrap-style:square;v-text-anchor:top" coordsize="91439,60960" o:gfxdata="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" path="m,l91439,30480,,60960,,xe" filled="f" strokecolor="white" strokeweight="2.4pt">
                   <v:stroke opacity="46003f"/>
                   <v:path arrowok="t" textboxrect="0,0,91439,60960"/>
                 </v:shape>
-                <v:shape id="Shape 182" o:spid="_x0000_s1099" style="position:absolute;left:31424;top:10058;width:7742;height:3962;visibility:visible;mso-wrap-style:square;v-text-anchor:top" coordsize="774187,396237" o:gfxdata="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" path="m,l,396237r774187,e" filled="f" strokeweight=".96pt">
+                <v:shape id="Shape 182" o:spid="_x0000_s1097" style="position:absolute;left:31424;top:10058;width:7742;height:3962;visibility:visible;mso-wrap-style:square;v-text-anchor:top" coordsize="774187,396237" o:gfxdata="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" path="m,l,396237r774187,e" filled="f" strokeweight=".96pt">
                   <v:stroke endcap="round"/>
                   <v:path arrowok="t" textboxrect="0,0,774187,396237"/>
                 </v:shape>
-                <v:shape id="Shape 183" o:spid="_x0000_s1100" style="position:absolute;left:38252;top:13715;width:914;height:610;visibility:visible;mso-wrap-style:square;v-text-anchor:top" coordsize="91439,60960" o:gfxdata="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" path="m,l91439,30480,,60960,,xe" fillcolor="black" stroked="f" strokeweight="0">
+                <v:shape id="Shape 183" o:spid="_x0000_s1098" style="position:absolute;left:38252;top:13715;width:914;height:610;visibility:visible;mso-wrap-style:square;v-text-anchor:top" coordsize="91439,60960" o:gfxdata="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" path="m,l91439,30480,,60960,,xe" fillcolor="black" stroked="f" strokeweight="0">
                   <v:stroke miterlimit="83231f" joinstyle="miter"/>
                   <v:path arrowok="t" textboxrect="0,0,91439,60960"/>
                 </v:shape>
-                <v:shape id="Shape 184" o:spid="_x0000_s1101" style="position:absolute;left:38252;top:13715;width:914;height:610;visibility:visible;mso-wrap-style:square;v-text-anchor:top" coordsize="91439,60960" o:gfxdata="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" path="m,l91439,30480,,60960,,xe" filled="f" strokeweight=".96pt">
+                <v:shape id="Shape 184" o:spid="_x0000_s1099" style="position:absolute;left:38252;top:13715;width:914;height:610;visibility:visible;mso-wrap-style:square;v-text-anchor:top" coordsize="91439,60960" o:gfxdata="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" path="m,l91439,30480,,60960,,xe" filled="f" strokeweight=".96pt">
                   <v:path arrowok="t" textboxrect="0,0,91439,60960"/>
                 </v:shape>
-                <v:rect id="Rectangle 186" o:spid="_x0000_s1102" style="position:absolute;left:28028;top:11730;width:13425;height:1030;visibility:visible;mso-wrap-style:square;v-text-anchor:top" o:gfxdata="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" filled="f" stroked="f">
+                <v:rect id="Rectangle 186" o:spid="_x0000_s1100" style="position:absolute;left:28028;top:11730;width:13425;height:1030;visibility:visible;mso-wrap-style:square;v-text-anchor:top" o:gfxdata="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" filled="f" stroked="f">
                   <v:textbox inset="0,0,0,0">
                     <w:txbxContent>
                       <w:p>
@@ -6204,107 +6080,107 @@
                     </w:txbxContent>
                   </v:textbox>
                 </v:rect>
-                <v:shape id="Shape 189" o:spid="_x0000_s1103" style="position:absolute;left:47457;top:13715;width:914;height:610;visibility:visible;mso-wrap-style:square;v-text-anchor:top" coordsize="91439,60960" o:gfxdata="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" path="m,l91439,30480,,60960,,xe" fillcolor="black" stroked="f" strokeweight="0">
+                <v:shape id="Shape 189" o:spid="_x0000_s1101" style="position:absolute;left:47457;top:13715;width:914;height:610;visibility:visible;mso-wrap-style:square;v-text-anchor:top" coordsize="91439,60960" o:gfxdata="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" path="m,l91439,30480,,60960,,xe" fillcolor="black" stroked="f" strokeweight="0">
                   <v:stroke miterlimit="83231f" joinstyle="miter"/>
                   <v:path arrowok="t" textboxrect="0,0,91439,60960"/>
                 </v:shape>
-                <v:shape id="Shape 190" o:spid="_x0000_s1104" style="position:absolute;left:47457;top:13715;width:914;height:610;visibility:visible;mso-wrap-style:square;v-text-anchor:top" coordsize="91439,60960" o:gfxdata="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" path="m,l91439,30480,,60960,,xe" filled="f" strokecolor="white" strokeweight="2.4pt">
+                <v:shape id="Shape 190" o:spid="_x0000_s1102" style="position:absolute;left:47457;top:13715;width:914;height:610;visibility:visible;mso-wrap-style:square;v-text-anchor:top" coordsize="91439,60960" o:gfxdata="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" path="m,l91439,30480,,60960,,xe" filled="f" strokecolor="white" strokeweight="2.4pt">
                   <v:stroke opacity="46003f"/>
                   <v:path arrowok="t" textboxrect="0,0,91439,60960"/>
                 </v:shape>
-                <v:shape id="Shape 192" o:spid="_x0000_s1105" style="position:absolute;left:45323;top:14020;width:3048;height:0;visibility:visible;mso-wrap-style:square;v-text-anchor:top" coordsize="304798,0" o:gfxdata="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" path="m,l304798,e" filled="f" strokeweight=".96pt">
+                <v:shape id="Shape 192" o:spid="_x0000_s1103" style="position:absolute;left:45323;top:14020;width:3048;height:0;visibility:visible;mso-wrap-style:square;v-text-anchor:top" coordsize="304798,0" o:gfxdata="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" path="m,l304798,e" filled="f" strokeweight=".96pt">
                   <v:stroke endcap="round"/>
                   <v:path arrowok="t" textboxrect="0,0,304798,0"/>
                 </v:shape>
-                <v:shape id="Shape 193" o:spid="_x0000_s1106" style="position:absolute;left:47457;top:13715;width:914;height:610;visibility:visible;mso-wrap-style:square;v-text-anchor:top" coordsize="91439,60960" o:gfxdata="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" path="m,l91439,30480,,60960,,xe" fillcolor="black" stroked="f" strokeweight="0">
+                <v:shape id="Shape 193" o:spid="_x0000_s1104" style="position:absolute;left:47457;top:13715;width:914;height:610;visibility:visible;mso-wrap-style:square;v-text-anchor:top" coordsize="91439,60960" o:gfxdata="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" path="m,l91439,30480,,60960,,xe" fillcolor="black" stroked="f" strokeweight="0">
                   <v:stroke miterlimit="83231f" joinstyle="miter"/>
                   <v:path arrowok="t" textboxrect="0,0,91439,60960"/>
                 </v:shape>
-                <v:shape id="Shape 194" o:spid="_x0000_s1107" style="position:absolute;left:47457;top:13715;width:914;height:610;visibility:visible;mso-wrap-style:square;v-text-anchor:top" coordsize="91439,60960" o:gfxdata="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" path="m,l91439,30480,,60960,,xe" filled="f" strokeweight=".96pt">
+                <v:shape id="Shape 194" o:spid="_x0000_s1105" style="position:absolute;left:47457;top:13715;width:914;height:610;visibility:visible;mso-wrap-style:square;v-text-anchor:top" coordsize="91439,60960" o:gfxdata="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" path="m,l91439,30480,,60960,,xe" filled="f" strokeweight=".96pt">
                   <v:path arrowok="t" textboxrect="0,0,91439,60960"/>
                 </v:shape>
-                <v:shape id="Shape 196" o:spid="_x0000_s1108" style="position:absolute;left:24079;top:2011;width:18165;height:396;visibility:visible;mso-wrap-style:square;v-text-anchor:top" coordsize="1816595,39624" o:gfxdata="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" path="m1816595,39624r,-39624l,e" filled="f" strokeweight=".96pt">
+                <v:shape id="Shape 196" o:spid="_x0000_s1106" style="position:absolute;left:24079;top:2011;width:18165;height:396;visibility:visible;mso-wrap-style:square;v-text-anchor:top" coordsize="1816595,39624" o:gfxdata="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" path="m1816595,39624r,-39624l,e" filled="f" strokeweight=".96pt">
                   <v:stroke miterlimit="1" joinstyle="miter"/>
                   <v:path arrowok="t" textboxrect="0,0,1816595,39624"/>
                 </v:shape>
-                <v:shape id="Shape 197" o:spid="_x0000_s1109" style="position:absolute;left:24079;top:1706;width:609;height:610;visibility:visible;mso-wrap-style:square;v-text-anchor:top" coordsize="60959,60960" o:gfxdata="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" path="m60959,60960l,30480,60959,e" filled="f" strokeweight=".48pt">
+                <v:shape id="Shape 197" o:spid="_x0000_s1107" style="position:absolute;left:24079;top:1706;width:609;height:610;visibility:visible;mso-wrap-style:square;v-text-anchor:top" coordsize="60959,60960" o:gfxdata="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" path="m60959,60960l,30480,60959,e" filled="f" strokeweight=".48pt">
                   <v:stroke miterlimit="1" joinstyle="miter"/>
                   <v:path arrowok="t" textboxrect="0,0,60959,60960"/>
                 </v:shape>
-                <v:shape id="Shape 200" o:spid="_x0000_s1110" style="position:absolute;left:47091;top:4571;width:914;height:610;visibility:visible;mso-wrap-style:square;v-text-anchor:top" coordsize="91439,60960" o:gfxdata="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" path="m,l91439,30480,,60960,,xe" fillcolor="black" stroked="f" strokeweight="0">
+                <v:shape id="Shape 200" o:spid="_x0000_s1108" style="position:absolute;left:47091;top:4571;width:914;height:610;visibility:visible;mso-wrap-style:square;v-text-anchor:top" coordsize="91439,60960" o:gfxdata="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" path="m,l91439,30480,,60960,,xe" fillcolor="black" stroked="f" strokeweight="0">
                   <v:stroke miterlimit="83231f" joinstyle="miter"/>
                   <v:path arrowok="t" textboxrect="0,0,91439,60960"/>
                 </v:shape>
-                <v:shape id="Shape 201" o:spid="_x0000_s1111" style="position:absolute;left:47091;top:4571;width:914;height:610;visibility:visible;mso-wrap-style:square;v-text-anchor:top" coordsize="91439,60960" o:gfxdata="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" path="m,l91439,30480,,60960,,xe" filled="f" strokecolor="white" strokeweight="2.4pt">
+                <v:shape id="Shape 201" o:spid="_x0000_s1109" style="position:absolute;left:47091;top:4571;width:914;height:610;visibility:visible;mso-wrap-style:square;v-text-anchor:top" coordsize="91439,60960" o:gfxdata="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" path="m,l91439,30480,,60960,,xe" filled="f" strokecolor="white" strokeweight="2.4pt">
                   <v:stroke opacity="46003f"/>
                   <v:path arrowok="t" textboxrect="0,0,91439,60960"/>
                 </v:shape>
-                <v:shape id="Shape 203" o:spid="_x0000_s1112" style="position:absolute;left:45323;top:4876;width:2682;height:0;visibility:visible;mso-wrap-style:square;v-text-anchor:top" coordsize="268222,0" o:gfxdata="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" path="m,l268222,e" filled="f" strokeweight=".96pt">
+                <v:shape id="Shape 203" o:spid="_x0000_s1110" style="position:absolute;left:45323;top:4876;width:2682;height:0;visibility:visible;mso-wrap-style:square;v-text-anchor:top" coordsize="268222,0" o:gfxdata="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" path="m,l268222,e" filled="f" strokeweight=".96pt">
                   <v:stroke endcap="round"/>
                   <v:path arrowok="t" textboxrect="0,0,268222,0"/>
                 </v:shape>
-                <v:shape id="Shape 204" o:spid="_x0000_s1113" style="position:absolute;left:47091;top:4571;width:914;height:610;visibility:visible;mso-wrap-style:square;v-text-anchor:top" coordsize="91439,60960" o:gfxdata="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" path="m,l91439,30480,,60960,,xe" fillcolor="black" stroked="f" strokeweight="0">
+                <v:shape id="Shape 204" o:spid="_x0000_s1111" style="position:absolute;left:47091;top:4571;width:914;height:610;visibility:visible;mso-wrap-style:square;v-text-anchor:top" coordsize="91439,60960" o:gfxdata="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" path="m,l91439,30480,,60960,,xe" fillcolor="black" stroked="f" strokeweight="0">
                   <v:stroke miterlimit="83231f" joinstyle="miter"/>
                   <v:path arrowok="t" textboxrect="0,0,91439,60960"/>
                 </v:shape>
-                <v:shape id="Shape 205" o:spid="_x0000_s1114" style="position:absolute;left:47091;top:4571;width:914;height:610;visibility:visible;mso-wrap-style:square;v-text-anchor:top" coordsize="91439,60960" o:gfxdata="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" path="m,l91439,30480,,60960,,xe" filled="f" strokeweight=".96pt">
+                <v:shape id="Shape 205" o:spid="_x0000_s1112" style="position:absolute;left:47091;top:4571;width:914;height:610;visibility:visible;mso-wrap-style:square;v-text-anchor:top" coordsize="91439,60960" o:gfxdata="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" path="m,l91439,30480,,60960,,xe" filled="f" strokeweight=".96pt">
                   <v:path arrowok="t" textboxrect="0,0,91439,60960"/>
                 </v:shape>
-                <v:shape id="Shape 208" o:spid="_x0000_s1115" style="position:absolute;left:60258;top:4571;width:914;height:610;visibility:visible;mso-wrap-style:square;v-text-anchor:top" coordsize="91439,60960" o:gfxdata="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" path="m,l91439,30480,,60960,,xe" fillcolor="black" stroked="f" strokeweight="0">
+                <v:shape id="Shape 208" o:spid="_x0000_s1113" style="position:absolute;left:60258;top:4571;width:914;height:610;visibility:visible;mso-wrap-style:square;v-text-anchor:top" coordsize="91439,60960" o:gfxdata="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" path="m,l91439,30480,,60960,,xe" fillcolor="black" stroked="f" strokeweight="0">
                   <v:stroke miterlimit="83231f" joinstyle="miter"/>
                   <v:path arrowok="t" textboxrect="0,0,91439,60960"/>
                 </v:shape>
-                <v:shape id="Shape 209" o:spid="_x0000_s1116" style="position:absolute;left:60258;top:4571;width:914;height:610;visibility:visible;mso-wrap-style:square;v-text-anchor:top" coordsize="91439,60960" o:gfxdata="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" path="m,l91439,30480,,60960,,xe" filled="f" strokecolor="white" strokeweight="2.4pt">
+                <v:shape id="Shape 209" o:spid="_x0000_s1114" style="position:absolute;left:60258;top:4571;width:914;height:610;visibility:visible;mso-wrap-style:square;v-text-anchor:top" coordsize="91439,60960" o:gfxdata="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" path="m,l91439,30480,,60960,,xe" filled="f" strokecolor="white" strokeweight="2.4pt">
                   <v:stroke opacity="46003f"/>
                   <v:path arrowok="t" textboxrect="0,0,91439,60960"/>
                 </v:shape>
-                <v:shape id="Shape 211" o:spid="_x0000_s1117" style="position:absolute;left:54162;top:4876;width:7010;height:0;visibility:visible;mso-wrap-style:square;v-text-anchor:top" coordsize="701035,0" o:gfxdata="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" path="m,l701035,e" filled="f" strokeweight=".96pt">
+                <v:shape id="Shape 211" o:spid="_x0000_s1115" style="position:absolute;left:54162;top:4876;width:7010;height:0;visibility:visible;mso-wrap-style:square;v-text-anchor:top" coordsize="701035,0" o:gfxdata="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" path="m,l701035,e" filled="f" strokeweight=".96pt">
                   <v:stroke endcap="round"/>
                   <v:path arrowok="t" textboxrect="0,0,701035,0"/>
                 </v:shape>
-                <v:shape id="Shape 212" o:spid="_x0000_s1118" style="position:absolute;left:60258;top:4571;width:914;height:610;visibility:visible;mso-wrap-style:square;v-text-anchor:top" coordsize="91439,60960" o:gfxdata="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" path="m,l91439,30480,,60960,,xe" fillcolor="black" stroked="f" strokeweight="0">
+                <v:shape id="Shape 212" o:spid="_x0000_s1116" style="position:absolute;left:60258;top:4571;width:914;height:610;visibility:visible;mso-wrap-style:square;v-text-anchor:top" coordsize="91439,60960" o:gfxdata="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" path="m,l91439,30480,,60960,,xe" fillcolor="black" stroked="f" strokeweight="0">
                   <v:stroke miterlimit="83231f" joinstyle="miter"/>
                   <v:path arrowok="t" textboxrect="0,0,91439,60960"/>
                 </v:shape>
-                <v:shape id="Shape 213" o:spid="_x0000_s1119" style="position:absolute;left:60258;top:4571;width:914;height:610;visibility:visible;mso-wrap-style:square;v-text-anchor:top" coordsize="91439,60960" o:gfxdata="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" path="m,l91439,30480,,60960,,xe" filled="f" strokeweight=".96pt">
+                <v:shape id="Shape 213" o:spid="_x0000_s1117" style="position:absolute;left:60258;top:4571;width:914;height:610;visibility:visible;mso-wrap-style:square;v-text-anchor:top" coordsize="91439,60960" o:gfxdata="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" path="m,l91439,30480,,60960,,xe" filled="f" strokeweight=".96pt">
                   <v:path arrowok="t" textboxrect="0,0,91439,60960"/>
                 </v:shape>
-                <v:shape id="Shape 215" o:spid="_x0000_s1120" style="position:absolute;left:51084;top:7345;width:1828;height:4725;visibility:visible;mso-wrap-style:square;v-text-anchor:top" coordsize="182879,472437" o:gfxdata="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" path="m,l,472437r182879,e" filled="f" strokeweight=".96pt">
+                <v:shape id="Shape 215" o:spid="_x0000_s1118" style="position:absolute;left:51084;top:7345;width:1828;height:4725;visibility:visible;mso-wrap-style:square;v-text-anchor:top" coordsize="182879,472437" o:gfxdata="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" path="m,l,472437r182879,e" filled="f" strokeweight=".96pt">
                   <v:stroke miterlimit="1" joinstyle="miter"/>
                   <v:path arrowok="t" textboxrect="0,0,182879,472437"/>
                 </v:shape>
-                <v:shape id="Shape 216" o:spid="_x0000_s1121" style="position:absolute;left:52303;top:11765;width:609;height:609;visibility:visible;mso-wrap-style:square;v-text-anchor:top" coordsize="60960,60960" o:gfxdata="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" path="m,l60960,30480,,60960e" filled="f" strokeweight=".48pt">
+                <v:shape id="Shape 216" o:spid="_x0000_s1119" style="position:absolute;left:52303;top:11765;width:609;height:609;visibility:visible;mso-wrap-style:square;v-text-anchor:top" coordsize="60960,60960" o:gfxdata="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" path="m,l60960,30480,,60960e" filled="f" strokeweight=".48pt">
                   <v:stroke miterlimit="1" joinstyle="miter"/>
                   <v:path arrowok="t" textboxrect="0,0,60960,60960"/>
                 </v:shape>
-                <v:shape id="Shape 218" o:spid="_x0000_s1122" style="position:absolute;left:62465;top:2104;width:750;height:1894;visibility:visible;mso-wrap-style:square;v-text-anchor:top" coordsize="74950,189353" o:gfxdata="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" path="m,189353l74950,e" filled="f" strokeweight=".96pt">
+                <v:shape id="Shape 218" o:spid="_x0000_s1120" style="position:absolute;left:62465;top:2104;width:750;height:1894;visibility:visible;mso-wrap-style:square;v-text-anchor:top" coordsize="74950,189353" o:gfxdata="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" path="m,189353l74950,e" filled="f" strokeweight=".96pt">
                   <v:stroke miterlimit="1" joinstyle="miter"/>
                   <v:path arrowok="t" textboxrect="0,0,74950,189353"/>
                 </v:shape>
-                <v:shape id="Shape 221" o:spid="_x0000_s1123" style="position:absolute;left:18257;top:8534;width:914;height:609;visibility:visible;mso-wrap-style:square;v-text-anchor:top" coordsize="91439,60960" o:gfxdata="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" path="m,l91439,30480,,60960,,xe" fillcolor="black" stroked="f" strokeweight="0">
+                <v:shape id="Shape 221" o:spid="_x0000_s1121" style="position:absolute;left:18257;top:8534;width:914;height:609;visibility:visible;mso-wrap-style:square;v-text-anchor:top" coordsize="91439,60960" o:gfxdata="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" path="m,l91439,30480,,60960,,xe" fillcolor="black" stroked="f" strokeweight="0">
                   <v:stroke miterlimit="83231f" joinstyle="miter"/>
                   <v:path arrowok="t" textboxrect="0,0,91439,60960"/>
                 </v:shape>
-                <v:shape id="Shape 222" o:spid="_x0000_s1124" style="position:absolute;left:18257;top:8534;width:914;height:609;visibility:visible;mso-wrap-style:square;v-text-anchor:top" coordsize="91439,60960" o:gfxdata="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" path="m,l91439,30480,,60960,,xe" filled="f" strokecolor="white" strokeweight="2.4pt">
+                <v:shape id="Shape 222" o:spid="_x0000_s1122" style="position:absolute;left:18257;top:8534;width:914;height:609;visibility:visible;mso-wrap-style:square;v-text-anchor:top" coordsize="91439,60960" o:gfxdata="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" path="m,l91439,30480,,60960,,xe" filled="f" strokecolor="white" strokeweight="2.4pt">
                   <v:stroke opacity="46003f"/>
                   <v:path arrowok="t" textboxrect="0,0,91439,60960"/>
                 </v:shape>
-                <v:shape id="Shape 224" o:spid="_x0000_s1125" style="position:absolute;left:7650;top:8839;width:11521;height:0;visibility:visible;mso-wrap-style:square;v-text-anchor:top" coordsize="1152136,0" o:gfxdata="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" path="m,l1152136,e" filled="f" strokeweight=".96pt">
+                <v:shape id="Shape 224" o:spid="_x0000_s1123" style="position:absolute;left:7650;top:8839;width:11521;height:0;visibility:visible;mso-wrap-style:square;v-text-anchor:top" coordsize="1152136,0" o:gfxdata="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" path="m,l1152136,e" filled="f" strokeweight=".96pt">
                   <v:stroke endcap="round"/>
                   <v:path arrowok="t" textboxrect="0,0,1152136,0"/>
                 </v:shape>
-                <v:shape id="Shape 225" o:spid="_x0000_s1126" style="position:absolute;left:18257;top:8534;width:914;height:609;visibility:visible;mso-wrap-style:square;v-text-anchor:top" coordsize="91439,60960" o:gfxdata="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" path="m,l91439,30480,,60960,,xe" fillcolor="black" stroked="f" strokeweight="0">
+                <v:shape id="Shape 225" o:spid="_x0000_s1124" style="position:absolute;left:18257;top:8534;width:914;height:609;visibility:visible;mso-wrap-style:square;v-text-anchor:top" coordsize="91439,60960" o:gfxdata="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" path="m,l91439,30480,,60960,,xe" fillcolor="black" stroked="f" strokeweight="0">
                   <v:stroke miterlimit="83231f" joinstyle="miter"/>
                   <v:path arrowok="t" textboxrect="0,0,91439,60960"/>
                 </v:shape>
-                <v:shape id="Shape 226" o:spid="_x0000_s1127" style="position:absolute;left:18257;top:8534;width:914;height:609;visibility:visible;mso-wrap-style:square;v-text-anchor:top" coordsize="91439,60960" o:gfxdata="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" path="m,l91439,30480,,60960,,xe" filled="f" strokeweight=".96pt">
+                <v:shape id="Shape 226" o:spid="_x0000_s1125" style="position:absolute;left:18257;top:8534;width:914;height:609;visibility:visible;mso-wrap-style:square;v-text-anchor:top" coordsize="91439,60960" o:gfxdata="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" path="m,l91439,30480,,60960,,xe" filled="f" strokeweight=".96pt">
                   <v:path arrowok="t" textboxrect="0,0,91439,60960"/>
                 </v:shape>
-                <v:shape id="Shape 228" o:spid="_x0000_s1128" style="position:absolute;left:22250;top:4023;width:0;height:2347;visibility:visible;mso-wrap-style:square;v-text-anchor:top" coordsize="0,234694" o:gfxdata="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" path="m,l,234694e" filled="f" strokeweight=".96pt">
+                <v:shape id="Shape 228" o:spid="_x0000_s1126" style="position:absolute;left:22250;top:4023;width:0;height:2347;visibility:visible;mso-wrap-style:square;v-text-anchor:top" coordsize="0,234694" o:gfxdata="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" path="m,l,234694e" filled="f" strokeweight=".96pt">
                   <v:stroke miterlimit="1" joinstyle="miter"/>
                   <v:path arrowok="t" textboxrect="0,0,0,234694"/>
                 </v:shape>
-                <v:shape id="Shape 229" o:spid="_x0000_s1129" style="position:absolute;left:21945;top:5760;width:610;height:610;visibility:visible;mso-wrap-style:square;v-text-anchor:top" coordsize="60959,60960" o:gfxdata="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" path="m60959,l30480,60960,,e" filled="f" strokeweight="0">
+                <v:shape id="Shape 229" o:spid="_x0000_s1127" style="position:absolute;left:21945;top:5760;width:610;height:610;visibility:visible;mso-wrap-style:square;v-text-anchor:top" coordsize="60959,60960" o:gfxdata="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" path="m60959,l30480,60960,,e" filled="f" strokeweight="0">
                   <v:stroke miterlimit="1" joinstyle="miter"/>
                   <v:path arrowok="t" textboxrect="0,0,60959,60960"/>
                 </v:shape>

</xml_diff>